<commit_message>
Actualizado documento PeticionarioREST - 02/10/2021
Modificado la peticion PUT/medicion a PUT/mediciones
</commit_message>
<xml_diff>
--- a/doc/PeticionesREST.DOCX
+++ b/doc/PeticionesREST.DOCX
@@ -348,7 +348,28 @@
                 <w:rStyle w:val="Hipervnculo"/>
                 <w:noProof/>
               </w:rPr>
-              <w:t>PUT /medicion</w:t>
+              <w:t>PUT /m</w:t>
+            </w:r>
+            <w:r>
+              <w:rPr>
+                <w:rStyle w:val="Hipervnculo"/>
+                <w:noProof/>
+              </w:rPr>
+              <w:t>e</w:t>
+            </w:r>
+            <w:r>
+              <w:rPr>
+                <w:rStyle w:val="Hipervnculo"/>
+                <w:noProof/>
+              </w:rPr>
+              <w:t>dicion</w:t>
+            </w:r>
+            <w:r>
+              <w:rPr>
+                <w:rStyle w:val="Hipervnculo"/>
+                <w:noProof/>
+              </w:rPr>
+              <w:t>es</w:t>
             </w:r>
             <w:r>
               <w:rPr>
@@ -651,18 +672,8 @@
       <w:pPr>
         <w:ind w:firstLine="708"/>
       </w:pPr>
-      <w:proofErr w:type="spellStart"/>
-      <w:r>
-        <w:t>mensaje</w:t>
-      </w:r>
-      <w:proofErr w:type="gramStart"/>
-      <w:r>
-        <w:t>:”ok</w:t>
-      </w:r>
-      <w:proofErr w:type="spellEnd"/>
-      <w:proofErr w:type="gramEnd"/>
-      <w:r>
-        <w:t xml:space="preserve">”, </w:t>
+      <w:r>
+        <w:t xml:space="preserve">mensaje:”ok”, </w:t>
       </w:r>
     </w:p>
     <w:p>
@@ -674,74 +685,13 @@
       </w:r>
       <w:bookmarkStart w:id="8" w:name="_Hlk83225667"/>
       <w:r>
-        <w:t>{</w:t>
-      </w:r>
-      <w:proofErr w:type="spellStart"/>
-      <w:r>
-        <w:t>medicion_id</w:t>
-      </w:r>
-      <w:proofErr w:type="spellEnd"/>
-      <w:r>
-        <w:t xml:space="preserve">:””, </w:t>
-      </w:r>
-      <w:proofErr w:type="spellStart"/>
+        <w:t xml:space="preserve">{medicion_id:””, </w:t>
+      </w:r>
       <w:r>
         <w:t>medicion_</w:t>
       </w:r>
       <w:r>
-        <w:t>fecha</w:t>
-      </w:r>
-      <w:proofErr w:type="spellEnd"/>
-      <w:r>
-        <w:t xml:space="preserve">:””, </w:t>
-      </w:r>
-      <w:proofErr w:type="spellStart"/>
-      <w:r>
-        <w:t>medición_latitud</w:t>
-      </w:r>
-      <w:proofErr w:type="spellEnd"/>
-      <w:r>
-        <w:t xml:space="preserve">:””, </w:t>
-      </w:r>
-      <w:proofErr w:type="spellStart"/>
-      <w:r>
-        <w:t>medicion_longitud</w:t>
-      </w:r>
-      <w:proofErr w:type="spellEnd"/>
-      <w:r>
-        <w:t xml:space="preserve">: “”, </w:t>
-      </w:r>
-      <w:proofErr w:type="spellStart"/>
-      <w:r>
-        <w:t>medicion_valor</w:t>
-      </w:r>
-      <w:proofErr w:type="spellEnd"/>
-      <w:r>
-        <w:t xml:space="preserve">: “”, </w:t>
-      </w:r>
-      <w:proofErr w:type="spellStart"/>
-      <w:r>
-        <w:t>usuario_id</w:t>
-      </w:r>
-      <w:proofErr w:type="spellEnd"/>
-      <w:r>
-        <w:t>:”</w:t>
-      </w:r>
-      <w:proofErr w:type="gramStart"/>
-      <w:r>
-        <w:t xml:space="preserve">”,  </w:t>
-      </w:r>
-      <w:proofErr w:type="spellStart"/>
-      <w:r>
-        <w:t>sensor</w:t>
-      </w:r>
-      <w:proofErr w:type="gramEnd"/>
-      <w:r>
-        <w:t>_id</w:t>
-      </w:r>
-      <w:proofErr w:type="spellEnd"/>
-      <w:r>
-        <w:t>:””}</w:t>
+        <w:t>fecha:””, medición_latitud:””, medicion_longitud: “”, medicion_valor: “”, usuario_id:””,  sensor_id:””}</w:t>
       </w:r>
       <w:bookmarkEnd w:id="8"/>
       <w:r>
@@ -789,12 +739,13 @@
         <w:t xml:space="preserve"> /</w:t>
       </w:r>
       <w:bookmarkEnd w:id="9"/>
-      <w:proofErr w:type="spellStart"/>
       <w:r>
         <w:t>medicion</w:t>
       </w:r>
       <w:bookmarkEnd w:id="10"/>
-      <w:proofErr w:type="spellEnd"/>
+      <w:r>
+        <w:t>es</w:t>
+      </w:r>
     </w:p>
     <w:p>
       <w:pPr>
@@ -803,7 +754,16 @@
         </w:rPr>
       </w:pPr>
       <w:r>
-        <w:t>Publicar una medición</w:t>
+        <w:t>Publicar un</w:t>
+      </w:r>
+      <w:r>
+        <w:t xml:space="preserve"> lote de </w:t>
+      </w:r>
+      <w:r>
+        <w:t>medici</w:t>
+      </w:r>
+      <w:r>
+        <w:t>ones</w:t>
       </w:r>
     </w:p>
     <w:p>
@@ -824,74 +784,19 @@
     <w:p>
       <w:bookmarkStart w:id="13" w:name="_Toc41475254"/>
       <w:r>
-        <w:t>{</w:t>
-      </w:r>
-      <w:proofErr w:type="spellStart"/>
-      <w:r>
-        <w:t>medicion_id</w:t>
-      </w:r>
-      <w:proofErr w:type="spellEnd"/>
-      <w:r>
-        <w:t xml:space="preserve">:””, </w:t>
-      </w:r>
-      <w:proofErr w:type="spellStart"/>
+        <w:t>[</w:t>
+      </w:r>
+      <w:r>
+        <w:t xml:space="preserve">{medicion_id:””, </w:t>
+      </w:r>
       <w:r>
         <w:t>medicion_</w:t>
       </w:r>
       <w:r>
-        <w:t>fecha</w:t>
-      </w:r>
-      <w:proofErr w:type="spellEnd"/>
-      <w:r>
-        <w:t xml:space="preserve">:””, </w:t>
-      </w:r>
-      <w:proofErr w:type="spellStart"/>
-      <w:r>
-        <w:t>medición_latitud</w:t>
-      </w:r>
-      <w:proofErr w:type="spellEnd"/>
-      <w:r>
-        <w:t xml:space="preserve">:””, </w:t>
-      </w:r>
-      <w:proofErr w:type="spellStart"/>
-      <w:r>
-        <w:t>medicion_longitud</w:t>
-      </w:r>
-      <w:proofErr w:type="spellEnd"/>
-      <w:r>
-        <w:t xml:space="preserve">: “”, </w:t>
-      </w:r>
-      <w:proofErr w:type="spellStart"/>
-      <w:r>
-        <w:t>medicion_valor</w:t>
-      </w:r>
-      <w:proofErr w:type="spellEnd"/>
-      <w:r>
-        <w:t xml:space="preserve">: “”, </w:t>
-      </w:r>
-      <w:proofErr w:type="spellStart"/>
-      <w:r>
-        <w:t>usuario_id</w:t>
-      </w:r>
-      <w:proofErr w:type="spellEnd"/>
-      <w:r>
-        <w:t>:”</w:t>
-      </w:r>
-      <w:proofErr w:type="gramStart"/>
-      <w:r>
-        <w:t xml:space="preserve">”,  </w:t>
-      </w:r>
-      <w:proofErr w:type="spellStart"/>
-      <w:r>
-        <w:t>sensor</w:t>
-      </w:r>
-      <w:proofErr w:type="gramEnd"/>
-      <w:r>
-        <w:t>_id</w:t>
-      </w:r>
-      <w:proofErr w:type="spellEnd"/>
-      <w:r>
-        <w:t>:””}</w:t>
+        <w:t>fecha:””, medición_latitud:””, medicion_longitud: “”, medicion_valor: “”, usuario_id:””,  sensor_id:””}</w:t>
+      </w:r>
+      <w:r>
+        <w:t>, … ]</w:t>
       </w:r>
     </w:p>
     <w:p/>
@@ -927,20 +832,7 @@
         <w:ind w:firstLine="708"/>
       </w:pPr>
       <w:r>
-        <w:t>mensaje</w:t>
-      </w:r>
-      <w:proofErr w:type="gramStart"/>
-      <w:r>
-        <w:t>:”</w:t>
-      </w:r>
-      <w:proofErr w:type="spellStart"/>
-      <w:r>
-        <w:t>Medicion</w:t>
-      </w:r>
-      <w:proofErr w:type="spellEnd"/>
-      <w:proofErr w:type="gramEnd"/>
-      <w:r>
-        <w:t xml:space="preserve"> publicada correctamente”, </w:t>
+        <w:t xml:space="preserve">mensaje:”Medicion publicada correctamente”, </w:t>
       </w:r>
     </w:p>
     <w:p>
@@ -977,15 +869,7 @@
         <w:ind w:firstLine="708"/>
       </w:pPr>
       <w:r>
-        <w:t>mensaje</w:t>
-      </w:r>
-      <w:proofErr w:type="gramStart"/>
-      <w:r>
-        <w:t>: ”No</w:t>
-      </w:r>
-      <w:proofErr w:type="gramEnd"/>
-      <w:r>
-        <w:t xml:space="preserve"> existe ese usuario” || ”No existe ese sensor” || “Error desconocido”, </w:t>
+        <w:t xml:space="preserve">mensaje: ”No existe ese usuario” || ”No existe ese sensor” || “Error desconocido”, </w:t>
       </w:r>
     </w:p>
     <w:p>

</xml_diff>

<commit_message>
Corrección de pequeños fallos - 06/10/2021
Se corrigió: 
 - Error cuando obtiene el cliente web una lista vacía.
 - Cambiar mensaje del 201 del endpoint put/mediciones. Estaba en singular, ahora: "mediciones creadas correctamente"
</commit_message>
<xml_diff>
--- a/doc/PeticionesREST.DOCX
+++ b/doc/PeticionesREST.DOCX
@@ -348,21 +348,7 @@
                 <w:rStyle w:val="Hipervnculo"/>
                 <w:noProof/>
               </w:rPr>
-              <w:t>PUT /m</w:t>
-            </w:r>
-            <w:r>
-              <w:rPr>
-                <w:rStyle w:val="Hipervnculo"/>
-                <w:noProof/>
-              </w:rPr>
-              <w:t>e</w:t>
-            </w:r>
-            <w:r>
-              <w:rPr>
-                <w:rStyle w:val="Hipervnculo"/>
-                <w:noProof/>
-              </w:rPr>
-              <w:t>dicion</w:t>
+              <w:t>PUT /medicion</w:t>
             </w:r>
             <w:r>
               <w:rPr>
@@ -784,6 +770,9 @@
     <w:p>
       <w:bookmarkStart w:id="13" w:name="_Toc41475254"/>
       <w:r>
+        <w:t xml:space="preserve">{res: </w:t>
+      </w:r>
+      <w:r>
         <w:t>[</w:t>
       </w:r>
       <w:r>
@@ -797,6 +786,9 @@
       </w:r>
       <w:r>
         <w:t>, … ]</w:t>
+      </w:r>
+      <w:r>
+        <w:t>}</w:t>
       </w:r>
     </w:p>
     <w:p/>

</xml_diff>